<commit_message>
adding updates to manuscript
</commit_message>
<xml_diff>
--- a/Clinical_Trails_Tumor_Name_Stardaization_using Embedding_Analysis.docx
+++ b/Clinical_Trails_Tumor_Name_Stardaization_using Embedding_Analysis.docx
@@ -1818,7 +1818,96 @@
         <w:rPr>
           <w:rtl w:val="0"/>
         </w:rPr>
-        <w:t xml:space="preserve">The clinical trials database contains information about every aspect of the study such as outcomes, drugs used, conditions (diseases) studied, design of experiments, sponsors of the studies etc in individual text files. Each text file contains the National Clinical Trial Identification Number (NCTID) which allows one to relate information contained in one text file to another. The NCTID serves as a foreign key for the clinical trial database. For the purpose of this study, we select only the conditions and interventions text files, which contain information regarding diseases and drugs used in a Clinical Trial respectively.  The conditions file contains the following fields “id”, “nct_id”, “name”, and “downcase_name”.  The “id” field represents the identification number for that record within the conditions file whereas the “nct_id” is the foreign key that helps connect this record to related information contained in other files in the database. The “name” and “downcase_name” fields contain names of the diseases studied in a specific clinical trial study , the only difference is that the  “downcase_name” contains the disease name in uncapitalized format. </w:t>
+        <w:t xml:space="preserve">The clinical trials database contains information about every aspect of the study such as outcomes, drugs used, conditions (diseases) studied, design of experiments, sponsors of the studies etc in individual text files. Each text file contains the National Clinical Trial Identification Number (NCTID) which allows one to relate information contained in one text file to another. The NCTID serves as a foreign key for the clinical trial database. For the purpose of this study, we select only the conditions and interventions text files, which contain information regarding diseases and drugs used in a Clinical Trial respectively.  The conditions file contains the following fields “id”, “nct_id”, “name”, and “downcase_name”.  The “id” field represents the identification number for that record within the conditions file whereas the “nct_id” is the foreign key that helps connect this record to related information contained in other files in the database. The “name” and “downcase_name” fields contain names of the diseases studied in a specific clinical trial study , the only difference is that the  “downcase_name” contains the disease name in uncapitalized format.  The disease names do not have classification such as tumors, viral diseases, sexually transmitted diseases, blood borne diseases etc. Thus the data needs to be filtered to identify tumors. Furthermore, for our analysis in this paper we only considered diseases that had a corresponding intervention belonging to the categories of “</w:t>
+      </w:r>
+      <w:r>
+        <w:rPr>
+          <w:i w:val="1"/>
+          <w:rtl w:val="0"/>
+        </w:rPr>
+        <w:t xml:space="preserve">Drug</w:t>
+      </w:r>
+      <w:r>
+        <w:rPr>
+          <w:rtl w:val="0"/>
+        </w:rPr>
+        <w:t xml:space="preserve">”, “</w:t>
+      </w:r>
+      <w:r>
+        <w:rPr>
+          <w:i w:val="1"/>
+          <w:rtl w:val="0"/>
+        </w:rPr>
+        <w:t xml:space="preserve">Biological</w:t>
+      </w:r>
+      <w:r>
+        <w:rPr>
+          <w:rtl w:val="0"/>
+        </w:rPr>
+        <w:t xml:space="preserve">”, “</w:t>
+      </w:r>
+      <w:r>
+        <w:rPr>
+          <w:i w:val="1"/>
+          <w:rtl w:val="0"/>
+        </w:rPr>
+        <w:t xml:space="preserve">Combination Product</w:t>
+      </w:r>
+      <w:r>
+        <w:rPr>
+          <w:rtl w:val="0"/>
+        </w:rPr>
+        <w:t xml:space="preserve">”, “</w:t>
+      </w:r>
+      <w:r>
+        <w:rPr>
+          <w:i w:val="1"/>
+          <w:rtl w:val="0"/>
+        </w:rPr>
+        <w:t xml:space="preserve">Genetic</w:t>
+      </w:r>
+      <w:r>
+        <w:rPr>
+          <w:rtl w:val="0"/>
+        </w:rPr>
+        <w:t xml:space="preserve">”  in the interventions text file. The rationale behind limiting our diseases to these intervention types was to ensure that there is a corresponding targeted or chemotherapy, immunotherapy-based treatment option for the tumors from the clinical trials database. The intervention files list the “id”, “nct_Id”, “intervention type”, “name”, and “description” for every study registered in the clinical trials database.  There are 11 distinct “intervention types”:  "</w:t>
+      </w:r>
+      <w:r>
+        <w:rPr>
+          <w:i w:val="1"/>
+          <w:rtl w:val="0"/>
+        </w:rPr>
+        <w:t xml:space="preserve">Drug","Biological","Radiation","Device","Behavioral", "Other","Genetic","Procedure"  ,"Combination Product" ,"Dietary Supplement", </w:t>
+      </w:r>
+      <w:r>
+        <w:rPr>
+          <w:rtl w:val="0"/>
+        </w:rPr>
+        <w:t xml:space="preserve">and</w:t>
+      </w:r>
+      <w:r>
+        <w:rPr>
+          <w:i w:val="1"/>
+          <w:rtl w:val="0"/>
+        </w:rPr>
+        <w:t xml:space="preserve"> "Diagnostic Test</w:t>
+      </w:r>
+      <w:r>
+        <w:rPr>
+          <w:rtl w:val="0"/>
+        </w:rPr>
+        <w:t xml:space="preserve">".    </w:t>
+      </w:r>
+    </w:p>
+    <w:p>
+      <w:pPr>
+        <w:ind w:left="-540" w:firstLine="0"/>
+        <w:rPr/>
+      </w:pPr>
+      <w:r>
+        <w:rPr>
+          <w:rtl w:val="0"/>
+        </w:rPr>
       </w:r>
     </w:p>
     <w:p>

</xml_diff>

<commit_message>
adding edits to manuscript, need to work on wording for approximate match
</commit_message>
<xml_diff>
--- a/Clinical_Trails_Tumor_Name_Stardaization_using Embedding_Analysis.docx
+++ b/Clinical_Trails_Tumor_Name_Stardaization_using Embedding_Analysis.docx
@@ -4505,7 +4505,7 @@
         <w:rPr>
           <w:rtl w:val="0"/>
         </w:rPr>
-        <w:t xml:space="preserve">If the disease name contained one of the above tumor key words, we flagged that disease as a potential tumor.   In our second step in detecting tumors, we considered the tumor names contained in the WHO database (5 edition) and developed a fuzzy string match program to match disease names to tumor names in the WHO database. If a disease from clinical trials was within an edit distance (edits such as deletion, insertion or substitutions needed to convert one string to another string) of 10% from  </w:t>
+        <w:t xml:space="preserve">If the disease name contained one of the above tumor key words, we flagged that disease as a potential tumor.  In our second step in detecting tumors, we considered the tumor names contained in the WHO database (5 edition) and developed a fuzzy string match program to match disease names to tumor names in the WHO database. If a disease from clinical trials exactly matched a term in the WHO database, it was flagged as tumor. If the disease did not match to any tumor within the WHO database, we performed a fuzzy (approximate) match with the disease name with each term in the WHO database. This was done by computing the edit distance (edits such as deletion, insertion or substitutions needed to convert one string to another string) of the clinical trial disease to each WHO database term and then if there were any matches within 20% any WHO tumor names then it was flagged as a potential tumor.</w:t>
       </w:r>
     </w:p>
     <w:p>
@@ -4517,7 +4517,18 @@
         <w:rPr>
           <w:rtl w:val="0"/>
         </w:rPr>
-        <w:t xml:space="preserve">any WHO tumor names then it was flagged as a potential tumor.  After these two steps are completed, we manually inspect each of the diseases from clinical trials  which were flagged as a tumor either in step 1 or 2 or both, and evaluate if they are tumors or not. </w:t>
+      </w:r>
+    </w:p>
+    <w:p>
+      <w:pPr>
+        <w:ind w:left="-540" w:firstLine="0"/>
+        <w:rPr/>
+      </w:pPr>
+      <w:r>
+        <w:rPr>
+          <w:rtl w:val="0"/>
+        </w:rPr>
+        <w:t xml:space="preserve">  After these two steps are completed, we manually inspect each of the diseases from clinical trials  which were flagged as a tumor either in step 1 or 2 or both, and evaluate if they are tumors or not. </w:t>
       </w:r>
     </w:p>
     <w:p>

</xml_diff>

<commit_message>
uploading annotation file for pediatiric and adult tumors
</commit_message>
<xml_diff>
--- a/Clinical_Trails_Tumor_Name_Stardaization_using Embedding_Analysis.docx
+++ b/Clinical_Trails_Tumor_Name_Stardaization_using Embedding_Analysis.docx
@@ -1749,7 +1749,7 @@
         <w:rPr>
           <w:rtl w:val="0"/>
         </w:rPr>
-        <w:t xml:space="preserve">).  ​​The ACCT-CTTI website is updated daily with contents from ClinicalTrials.gov and a static database is made available at the start of each month. The static database contains information about all the studies registered in ClinicalTrials.gov. We downloaded a copy of the database from the ACCT-CTTI website on August 31, 2023. </w:t>
+        <w:t xml:space="preserve">).  ​​The ACCT-CTTI website is updated daily with contents from ClinicalTrials.gov and a static database is made available at the start of each month. The static database contains information about all the studies registered in ClinicalTrials.gov. We downloaded a copy of the database from the ACCT-CTTI website on August 31, 2023.  </w:t>
       </w:r>
     </w:p>
     <w:p>
@@ -4505,7 +4505,7 @@
         <w:rPr>
           <w:rtl w:val="0"/>
         </w:rPr>
-        <w:t xml:space="preserve">If the disease name contained one of the above tumor key words, we flagged that disease as a potential tumor.  In our second step in detecting tumors, we considered the tumor names contained in the WHO database (5 edition) and developed a fuzzy string match program to match disease names to tumor names in the WHO database. If a disease from clinical trials exactly matched a term in the WHO database, it was flagged as tumor. If the disease did not match to any tumor within the WHO database, we performed a fuzzy (approximate) match with the disease name with each term in the WHO database. This was done by computing the generalized Levenshtein edit distance of the clinical trial disease to each WHO database term. If the clinical trial disease name was within a certain predetermined threshold (defined in algorithm 1) of the generalized Levenshtein edit distance  </w:t>
+        <w:t xml:space="preserve">If the disease name contained one of the above tumor key words, we flagged that disease as a potential tumor.  In our second step in detecting tumors, we considered the tumor names contained in the WHO database (5 edition) and developed a fuzzy string match program to match disease names to tumor names in the WHO database. If a disease from clinical trials exactly matched a term in the WHO database, it was flagged as tumor. If the disease did not match to any tumor within the WHO database, we performed a fuzzy (approximate) match with the disease name with each term in the WHO database. This was done by computing the generalized Levenshtein edit distance of the clinical trial disease to each WHO database term. If the clinical trial disease name was within a certain maximum distance threshold (defined in algorithm 1) any WHO tumor name then it was flagged as a potential tumor. Once every disease in clinical trials was flagged as a potential tumor using steps 1 and 2 , then they were manually validated as tumors. Furthermore during the validation process we also annotated whether the disease was a pediatric tumor and added a field containing a citation that suggested that the tumor was a pediatric tumor. The annotation steps of clinical trials diseases as cancers are described in detail in Algorithm 1. </w:t>
       </w:r>
     </w:p>
     <w:p>
@@ -4517,7 +4517,6 @@
         <w:rPr>
           <w:rtl w:val="0"/>
         </w:rPr>
-        <w:t xml:space="preserve">any WHO tumor name then it was flagged as a potential tumor. Once every disease in clinical trial was flagged as a potential tumor using steps 1 and 2 , then they were manually validated as tumors. Furthermore during the validation process we also annotated whether the disease was a pediatric tumor and added a field containing a citation that suggested that the tumor was a pediatric tumor. </w:t>
       </w:r>
     </w:p>
     <w:p>
@@ -4558,13 +4557,666 @@
           <w:i w:val="1"/>
           <w:rtl w:val="0"/>
         </w:rPr>
-        <w:t xml:space="preserve">2.3 Adult and Pediatric Tumor Annotation of Disease Data</w:t>
+        <w:t xml:space="preserve">2.3 Standardardization Pipelines </w:t>
       </w:r>
     </w:p>
     <w:p>
       <w:pPr>
         <w:ind w:left="-540" w:firstLine="0"/>
-        <w:rPr>
+        <w:rPr/>
+      </w:pPr>
+      <w:r>
+        <w:rPr>
+          <w:rtl w:val="0"/>
+        </w:rPr>
+        <w:t xml:space="preserve">Upon processing the 50,410 unique diseases from the Clinical Trials database, we identified 13,230 diseases to be tumors. Among these tumors, 6324 were identified also to be pediatric tumors. There were 144 tumor names in the Clinical Trials database that could not be evaluated if they were pediatric tumors because the tumor names contained discrepancies that included multiple tumor names, vague tumor names, or tumor names containing treatment information. These terms were not removed as they contained information on tumors , however in the field designating them as pediatric tumor (“PedCanTumor) in the data file “tumor_annotated_adult_ped.csv” , we provide the annotation of DA (Do not Annotate).  Table 3 provides examples of the 144 tumor terms which were designated as DA. </w:t>
+      </w:r>
+    </w:p>
+    <w:p>
+      <w:pPr>
+        <w:ind w:left="-540" w:firstLine="0"/>
+        <w:rPr/>
+      </w:pPr>
+      <w:r>
+        <w:rPr>
+          <w:rtl w:val="0"/>
+        </w:rPr>
+      </w:r>
+    </w:p>
+    <w:p>
+      <w:pPr>
+        <w:ind w:left="-540" w:firstLine="0"/>
+        <w:rPr/>
+      </w:pPr>
+      <w:r>
+        <w:rPr>
+          <w:rtl w:val="0"/>
+        </w:rPr>
+      </w:r>
+    </w:p>
+    <w:tbl>
+      <w:tblPr>
+        <w:tblStyle w:val="Table3"/>
+        <w:tblW w:w="10080.0" w:type="dxa"/>
+        <w:jc w:val="left"/>
+        <w:tblInd w:w="-540.0" w:type="dxa"/>
+        <w:tblBorders>
+          <w:top w:color="000000" w:space="0" w:sz="8" w:val="single"/>
+          <w:left w:color="000000" w:space="0" w:sz="8" w:val="single"/>
+          <w:bottom w:color="000000" w:space="0" w:sz="8" w:val="single"/>
+          <w:right w:color="000000" w:space="0" w:sz="8" w:val="single"/>
+          <w:insideH w:color="000000" w:space="0" w:sz="8" w:val="single"/>
+          <w:insideV w:color="000000" w:space="0" w:sz="8" w:val="single"/>
+        </w:tblBorders>
+        <w:tblLayout w:type="fixed"/>
+        <w:tblLook w:val="0600"/>
+      </w:tblPr>
+      <w:tblGrid>
+        <w:gridCol w:w="5040"/>
+        <w:gridCol w:w="5040"/>
+        <w:tblGridChange w:id="0">
+          <w:tblGrid>
+            <w:gridCol w:w="5040"/>
+            <w:gridCol w:w="5040"/>
+          </w:tblGrid>
+        </w:tblGridChange>
+      </w:tblGrid>
+      <w:tr>
+        <w:trPr>
+          <w:cantSplit w:val="0"/>
+          <w:tblHeader w:val="0"/>
+        </w:trPr>
+        <w:tc>
+          <w:tcPr>
+            <w:shd w:fill="auto" w:val="clear"/>
+            <w:tcMar>
+              <w:top w:w="100.0" w:type="dxa"/>
+              <w:left w:w="100.0" w:type="dxa"/>
+              <w:bottom w:w="100.0" w:type="dxa"/>
+              <w:right w:w="100.0" w:type="dxa"/>
+            </w:tcMar>
+            <w:vAlign w:val="top"/>
+          </w:tcPr>
+          <w:p>
+            <w:pPr>
+              <w:keepNext w:val="0"/>
+              <w:keepLines w:val="0"/>
+              <w:pageBreakBefore w:val="0"/>
+              <w:widowControl w:val="0"/>
+              <w:pBdr>
+                <w:top w:space="0" w:sz="0" w:val="nil"/>
+                <w:left w:space="0" w:sz="0" w:val="nil"/>
+                <w:bottom w:space="0" w:sz="0" w:val="nil"/>
+                <w:right w:space="0" w:sz="0" w:val="nil"/>
+                <w:between w:space="0" w:sz="0" w:val="nil"/>
+              </w:pBdr>
+              <w:shd w:fill="auto" w:val="clear"/>
+              <w:spacing w:after="0" w:before="0" w:line="240" w:lineRule="auto"/>
+              <w:ind w:left="0" w:right="0" w:firstLine="0"/>
+              <w:jc w:val="left"/>
+              <w:rPr/>
+            </w:pPr>
+            <w:r>
+              <w:rPr>
+                <w:rtl w:val="0"/>
+              </w:rPr>
+              <w:t xml:space="preserve">Clinical Trial Tumor Name</w:t>
+            </w:r>
+          </w:p>
+        </w:tc>
+        <w:tc>
+          <w:tcPr>
+            <w:shd w:fill="auto" w:val="clear"/>
+            <w:tcMar>
+              <w:top w:w="100.0" w:type="dxa"/>
+              <w:left w:w="100.0" w:type="dxa"/>
+              <w:bottom w:w="100.0" w:type="dxa"/>
+              <w:right w:w="100.0" w:type="dxa"/>
+            </w:tcMar>
+            <w:vAlign w:val="top"/>
+          </w:tcPr>
+          <w:p>
+            <w:pPr>
+              <w:keepNext w:val="0"/>
+              <w:keepLines w:val="0"/>
+              <w:pageBreakBefore w:val="0"/>
+              <w:widowControl w:val="0"/>
+              <w:pBdr>
+                <w:top w:space="0" w:sz="0" w:val="nil"/>
+                <w:left w:space="0" w:sz="0" w:val="nil"/>
+                <w:bottom w:space="0" w:sz="0" w:val="nil"/>
+                <w:right w:space="0" w:sz="0" w:val="nil"/>
+                <w:between w:space="0" w:sz="0" w:val="nil"/>
+              </w:pBdr>
+              <w:shd w:fill="auto" w:val="clear"/>
+              <w:spacing w:after="0" w:before="0" w:line="240" w:lineRule="auto"/>
+              <w:ind w:left="0" w:right="0" w:firstLine="0"/>
+              <w:jc w:val="left"/>
+              <w:rPr/>
+            </w:pPr>
+            <w:r>
+              <w:rPr>
+                <w:rtl w:val="0"/>
+              </w:rPr>
+              <w:t xml:space="preserve">Issue</w:t>
+            </w:r>
+          </w:p>
+        </w:tc>
+      </w:tr>
+      <w:tr>
+        <w:trPr>
+          <w:cantSplit w:val="0"/>
+          <w:tblHeader w:val="0"/>
+        </w:trPr>
+        <w:tc>
+          <w:tcPr>
+            <w:shd w:fill="auto" w:val="clear"/>
+            <w:tcMar>
+              <w:top w:w="100.0" w:type="dxa"/>
+              <w:left w:w="100.0" w:type="dxa"/>
+              <w:bottom w:w="100.0" w:type="dxa"/>
+              <w:right w:w="100.0" w:type="dxa"/>
+            </w:tcMar>
+            <w:vAlign w:val="top"/>
+          </w:tcPr>
+          <w:p>
+            <w:pPr>
+              <w:keepNext w:val="0"/>
+              <w:keepLines w:val="0"/>
+              <w:pageBreakBefore w:val="0"/>
+              <w:widowControl w:val="0"/>
+              <w:pBdr>
+                <w:top w:space="0" w:sz="0" w:val="nil"/>
+                <w:left w:space="0" w:sz="0" w:val="nil"/>
+                <w:bottom w:space="0" w:sz="0" w:val="nil"/>
+                <w:right w:space="0" w:sz="0" w:val="nil"/>
+                <w:between w:space="0" w:sz="0" w:val="nil"/>
+              </w:pBdr>
+              <w:shd w:fill="auto" w:val="clear"/>
+              <w:spacing w:after="0" w:before="0" w:line="240" w:lineRule="auto"/>
+              <w:ind w:left="0" w:right="0" w:firstLine="0"/>
+              <w:jc w:val="left"/>
+              <w:rPr/>
+            </w:pPr>
+            <w:r>
+              <w:rPr>
+                <w:rtl w:val="0"/>
+              </w:rPr>
+              <w:t xml:space="preserve">locally advanced/metastatic or recurrent ovarian cancer, fallopian tube cancer,</w:t>
+            </w:r>
+          </w:p>
+          <w:p>
+            <w:pPr>
+              <w:keepNext w:val="0"/>
+              <w:keepLines w:val="0"/>
+              <w:pageBreakBefore w:val="0"/>
+              <w:widowControl w:val="0"/>
+              <w:pBdr>
+                <w:top w:space="0" w:sz="0" w:val="nil"/>
+                <w:left w:space="0" w:sz="0" w:val="nil"/>
+                <w:bottom w:space="0" w:sz="0" w:val="nil"/>
+                <w:right w:space="0" w:sz="0" w:val="nil"/>
+                <w:between w:space="0" w:sz="0" w:val="nil"/>
+              </w:pBdr>
+              <w:shd w:fill="auto" w:val="clear"/>
+              <w:spacing w:after="0" w:before="0" w:line="240" w:lineRule="auto"/>
+              <w:ind w:left="0" w:right="0" w:firstLine="0"/>
+              <w:jc w:val="left"/>
+              <w:rPr/>
+            </w:pPr>
+            <w:r>
+              <w:rPr>
+                <w:rtl w:val="0"/>
+              </w:rPr>
+            </w:r>
+          </w:p>
+        </w:tc>
+        <w:tc>
+          <w:tcPr>
+            <w:shd w:fill="auto" w:val="clear"/>
+            <w:tcMar>
+              <w:top w:w="100.0" w:type="dxa"/>
+              <w:left w:w="100.0" w:type="dxa"/>
+              <w:bottom w:w="100.0" w:type="dxa"/>
+              <w:right w:w="100.0" w:type="dxa"/>
+            </w:tcMar>
+            <w:vAlign w:val="top"/>
+          </w:tcPr>
+          <w:p>
+            <w:pPr>
+              <w:keepNext w:val="0"/>
+              <w:keepLines w:val="0"/>
+              <w:pageBreakBefore w:val="0"/>
+              <w:widowControl w:val="0"/>
+              <w:pBdr>
+                <w:top w:space="0" w:sz="0" w:val="nil"/>
+                <w:left w:space="0" w:sz="0" w:val="nil"/>
+                <w:bottom w:space="0" w:sz="0" w:val="nil"/>
+                <w:right w:space="0" w:sz="0" w:val="nil"/>
+                <w:between w:space="0" w:sz="0" w:val="nil"/>
+              </w:pBdr>
+              <w:shd w:fill="auto" w:val="clear"/>
+              <w:spacing w:after="0" w:before="0" w:line="240" w:lineRule="auto"/>
+              <w:ind w:left="0" w:right="0" w:firstLine="0"/>
+              <w:jc w:val="left"/>
+              <w:rPr/>
+            </w:pPr>
+            <w:r>
+              <w:rPr>
+                <w:rtl w:val="0"/>
+              </w:rPr>
+              <w:t xml:space="preserve">Multiple tumor names</w:t>
+            </w:r>
+          </w:p>
+        </w:tc>
+      </w:tr>
+      <w:tr>
+        <w:trPr>
+          <w:cantSplit w:val="0"/>
+          <w:tblHeader w:val="0"/>
+        </w:trPr>
+        <w:tc>
+          <w:tcPr>
+            <w:shd w:fill="auto" w:val="clear"/>
+            <w:tcMar>
+              <w:top w:w="100.0" w:type="dxa"/>
+              <w:left w:w="100.0" w:type="dxa"/>
+              <w:bottom w:w="100.0" w:type="dxa"/>
+              <w:right w:w="100.0" w:type="dxa"/>
+            </w:tcMar>
+            <w:vAlign w:val="top"/>
+          </w:tcPr>
+          <w:p>
+            <w:pPr>
+              <w:keepNext w:val="0"/>
+              <w:keepLines w:val="0"/>
+              <w:pageBreakBefore w:val="0"/>
+              <w:widowControl w:val="0"/>
+              <w:pBdr>
+                <w:top w:space="0" w:sz="0" w:val="nil"/>
+                <w:left w:space="0" w:sz="0" w:val="nil"/>
+                <w:bottom w:space="0" w:sz="0" w:val="nil"/>
+                <w:right w:space="0" w:sz="0" w:val="nil"/>
+                <w:between w:space="0" w:sz="0" w:val="nil"/>
+              </w:pBdr>
+              <w:shd w:fill="auto" w:val="clear"/>
+              <w:spacing w:after="0" w:before="0" w:line="240" w:lineRule="auto"/>
+              <w:ind w:left="0" w:right="0" w:firstLine="0"/>
+              <w:jc w:val="left"/>
+              <w:rPr/>
+            </w:pPr>
+            <w:r>
+              <w:rPr>
+                <w:rtl w:val="0"/>
+              </w:rPr>
+              <w:t xml:space="preserve">gastrointestinal neoplasms; esophageal, stomach, pancreas, colon neoplasms; malignant tumors of digestive organ; advanced gastrointestinal malignancies</w:t>
+            </w:r>
+          </w:p>
+          <w:p>
+            <w:pPr>
+              <w:keepNext w:val="0"/>
+              <w:keepLines w:val="0"/>
+              <w:pageBreakBefore w:val="0"/>
+              <w:widowControl w:val="0"/>
+              <w:pBdr>
+                <w:top w:space="0" w:sz="0" w:val="nil"/>
+                <w:left w:space="0" w:sz="0" w:val="nil"/>
+                <w:bottom w:space="0" w:sz="0" w:val="nil"/>
+                <w:right w:space="0" w:sz="0" w:val="nil"/>
+                <w:between w:space="0" w:sz="0" w:val="nil"/>
+              </w:pBdr>
+              <w:shd w:fill="auto" w:val="clear"/>
+              <w:spacing w:after="0" w:before="0" w:line="240" w:lineRule="auto"/>
+              <w:ind w:left="0" w:right="0" w:firstLine="0"/>
+              <w:jc w:val="left"/>
+              <w:rPr/>
+            </w:pPr>
+            <w:r>
+              <w:rPr>
+                <w:rtl w:val="0"/>
+              </w:rPr>
+            </w:r>
+          </w:p>
+        </w:tc>
+        <w:tc>
+          <w:tcPr>
+            <w:shd w:fill="auto" w:val="clear"/>
+            <w:tcMar>
+              <w:top w:w="100.0" w:type="dxa"/>
+              <w:left w:w="100.0" w:type="dxa"/>
+              <w:bottom w:w="100.0" w:type="dxa"/>
+              <w:right w:w="100.0" w:type="dxa"/>
+            </w:tcMar>
+            <w:vAlign w:val="top"/>
+          </w:tcPr>
+          <w:p>
+            <w:pPr>
+              <w:widowControl w:val="0"/>
+              <w:spacing w:line="240" w:lineRule="auto"/>
+              <w:rPr/>
+            </w:pPr>
+            <w:r>
+              <w:rPr>
+                <w:rtl w:val="0"/>
+              </w:rPr>
+              <w:t xml:space="preserve">Multiple tumor names</w:t>
+            </w:r>
+          </w:p>
+        </w:tc>
+      </w:tr>
+      <w:tr>
+        <w:trPr>
+          <w:cantSplit w:val="0"/>
+          <w:tblHeader w:val="0"/>
+        </w:trPr>
+        <w:tc>
+          <w:tcPr>
+            <w:shd w:fill="auto" w:val="clear"/>
+            <w:tcMar>
+              <w:top w:w="100.0" w:type="dxa"/>
+              <w:left w:w="100.0" w:type="dxa"/>
+              <w:bottom w:w="100.0" w:type="dxa"/>
+              <w:right w:w="100.0" w:type="dxa"/>
+            </w:tcMar>
+            <w:vAlign w:val="top"/>
+          </w:tcPr>
+          <w:p>
+            <w:pPr>
+              <w:keepNext w:val="0"/>
+              <w:keepLines w:val="0"/>
+              <w:pageBreakBefore w:val="0"/>
+              <w:widowControl w:val="0"/>
+              <w:pBdr>
+                <w:top w:space="0" w:sz="0" w:val="nil"/>
+                <w:left w:space="0" w:sz="0" w:val="nil"/>
+                <w:bottom w:space="0" w:sz="0" w:val="nil"/>
+                <w:right w:space="0" w:sz="0" w:val="nil"/>
+                <w:between w:space="0" w:sz="0" w:val="nil"/>
+              </w:pBdr>
+              <w:shd w:fill="auto" w:val="clear"/>
+              <w:spacing w:after="0" w:before="0" w:line="240" w:lineRule="auto"/>
+              <w:ind w:left="0" w:right="0" w:firstLine="0"/>
+              <w:jc w:val="left"/>
+              <w:rPr/>
+            </w:pPr>
+            <w:r>
+              <w:rPr>
+                <w:rtl w:val="0"/>
+              </w:rPr>
+              <w:t xml:space="preserve">tumor vaccines</w:t>
+            </w:r>
+          </w:p>
+          <w:p>
+            <w:pPr>
+              <w:keepNext w:val="0"/>
+              <w:keepLines w:val="0"/>
+              <w:pageBreakBefore w:val="0"/>
+              <w:widowControl w:val="0"/>
+              <w:pBdr>
+                <w:top w:space="0" w:sz="0" w:val="nil"/>
+                <w:left w:space="0" w:sz="0" w:val="nil"/>
+                <w:bottom w:space="0" w:sz="0" w:val="nil"/>
+                <w:right w:space="0" w:sz="0" w:val="nil"/>
+                <w:between w:space="0" w:sz="0" w:val="nil"/>
+              </w:pBdr>
+              <w:shd w:fill="auto" w:val="clear"/>
+              <w:spacing w:after="0" w:before="0" w:line="240" w:lineRule="auto"/>
+              <w:ind w:left="0" w:right="0" w:firstLine="0"/>
+              <w:jc w:val="left"/>
+              <w:rPr/>
+            </w:pPr>
+            <w:r>
+              <w:rPr>
+                <w:rtl w:val="0"/>
+              </w:rPr>
+            </w:r>
+          </w:p>
+        </w:tc>
+        <w:tc>
+          <w:tcPr>
+            <w:shd w:fill="auto" w:val="clear"/>
+            <w:tcMar>
+              <w:top w:w="100.0" w:type="dxa"/>
+              <w:left w:w="100.0" w:type="dxa"/>
+              <w:bottom w:w="100.0" w:type="dxa"/>
+              <w:right w:w="100.0" w:type="dxa"/>
+            </w:tcMar>
+            <w:vAlign w:val="top"/>
+          </w:tcPr>
+          <w:p>
+            <w:pPr>
+              <w:keepNext w:val="0"/>
+              <w:keepLines w:val="0"/>
+              <w:pageBreakBefore w:val="0"/>
+              <w:widowControl w:val="0"/>
+              <w:pBdr>
+                <w:top w:space="0" w:sz="0" w:val="nil"/>
+                <w:left w:space="0" w:sz="0" w:val="nil"/>
+                <w:bottom w:space="0" w:sz="0" w:val="nil"/>
+                <w:right w:space="0" w:sz="0" w:val="nil"/>
+                <w:between w:space="0" w:sz="0" w:val="nil"/>
+              </w:pBdr>
+              <w:shd w:fill="auto" w:val="clear"/>
+              <w:spacing w:after="0" w:before="0" w:line="240" w:lineRule="auto"/>
+              <w:ind w:left="0" w:right="0" w:firstLine="0"/>
+              <w:jc w:val="left"/>
+              <w:rPr/>
+            </w:pPr>
+            <w:r>
+              <w:rPr>
+                <w:rtl w:val="0"/>
+              </w:rPr>
+              <w:t xml:space="preserve">Vague description of tumor intervention </w:t>
+            </w:r>
+          </w:p>
+        </w:tc>
+      </w:tr>
+      <w:tr>
+        <w:trPr>
+          <w:cantSplit w:val="0"/>
+          <w:tblHeader w:val="0"/>
+        </w:trPr>
+        <w:tc>
+          <w:tcPr>
+            <w:shd w:fill="auto" w:val="clear"/>
+            <w:tcMar>
+              <w:top w:w="100.0" w:type="dxa"/>
+              <w:left w:w="100.0" w:type="dxa"/>
+              <w:bottom w:w="100.0" w:type="dxa"/>
+              <w:right w:w="100.0" w:type="dxa"/>
+            </w:tcMar>
+            <w:vAlign w:val="top"/>
+          </w:tcPr>
+          <w:p>
+            <w:pPr>
+              <w:keepNext w:val="0"/>
+              <w:keepLines w:val="0"/>
+              <w:pageBreakBefore w:val="0"/>
+              <w:widowControl w:val="0"/>
+              <w:pBdr>
+                <w:top w:space="0" w:sz="0" w:val="nil"/>
+                <w:left w:space="0" w:sz="0" w:val="nil"/>
+                <w:bottom w:space="0" w:sz="0" w:val="nil"/>
+                <w:right w:space="0" w:sz="0" w:val="nil"/>
+                <w:between w:space="0" w:sz="0" w:val="nil"/>
+              </w:pBdr>
+              <w:shd w:fill="auto" w:val="clear"/>
+              <w:spacing w:after="0" w:before="0" w:line="240" w:lineRule="auto"/>
+              <w:ind w:left="0" w:right="0" w:firstLine="0"/>
+              <w:jc w:val="left"/>
+              <w:rPr/>
+            </w:pPr>
+            <w:r>
+              <w:rPr>
+                <w:rtl w:val="0"/>
+              </w:rPr>
+              <w:t xml:space="preserve">solid tumors and non-hodgkin's lymphoma</w:t>
+            </w:r>
+          </w:p>
+          <w:p>
+            <w:pPr>
+              <w:keepNext w:val="0"/>
+              <w:keepLines w:val="0"/>
+              <w:pageBreakBefore w:val="0"/>
+              <w:widowControl w:val="0"/>
+              <w:pBdr>
+                <w:top w:space="0" w:sz="0" w:val="nil"/>
+                <w:left w:space="0" w:sz="0" w:val="nil"/>
+                <w:bottom w:space="0" w:sz="0" w:val="nil"/>
+                <w:right w:space="0" w:sz="0" w:val="nil"/>
+                <w:between w:space="0" w:sz="0" w:val="nil"/>
+              </w:pBdr>
+              <w:shd w:fill="auto" w:val="clear"/>
+              <w:spacing w:after="0" w:before="0" w:line="240" w:lineRule="auto"/>
+              <w:ind w:left="0" w:right="0" w:firstLine="0"/>
+              <w:jc w:val="left"/>
+              <w:rPr/>
+            </w:pPr>
+            <w:r>
+              <w:rPr>
+                <w:rtl w:val="0"/>
+              </w:rPr>
+            </w:r>
+          </w:p>
+        </w:tc>
+        <w:tc>
+          <w:tcPr>
+            <w:shd w:fill="auto" w:val="clear"/>
+            <w:tcMar>
+              <w:top w:w="100.0" w:type="dxa"/>
+              <w:left w:w="100.0" w:type="dxa"/>
+              <w:bottom w:w="100.0" w:type="dxa"/>
+              <w:right w:w="100.0" w:type="dxa"/>
+            </w:tcMar>
+            <w:vAlign w:val="top"/>
+          </w:tcPr>
+          <w:p>
+            <w:pPr>
+              <w:keepNext w:val="0"/>
+              <w:keepLines w:val="0"/>
+              <w:pageBreakBefore w:val="0"/>
+              <w:widowControl w:val="0"/>
+              <w:pBdr>
+                <w:top w:space="0" w:sz="0" w:val="nil"/>
+                <w:left w:space="0" w:sz="0" w:val="nil"/>
+                <w:bottom w:space="0" w:sz="0" w:val="nil"/>
+                <w:right w:space="0" w:sz="0" w:val="nil"/>
+                <w:between w:space="0" w:sz="0" w:val="nil"/>
+              </w:pBdr>
+              <w:shd w:fill="auto" w:val="clear"/>
+              <w:spacing w:after="0" w:before="0" w:line="240" w:lineRule="auto"/>
+              <w:ind w:left="0" w:right="0" w:firstLine="0"/>
+              <w:jc w:val="left"/>
+              <w:rPr/>
+            </w:pPr>
+            <w:r>
+              <w:rPr>
+                <w:rtl w:val="0"/>
+              </w:rPr>
+              <w:t xml:space="preserve">Solid tumors is a vague term whereas non-Hodgkin’s lymphoma is specific and a childhood tumor.</w:t>
+            </w:r>
+          </w:p>
+        </w:tc>
+      </w:tr>
+      <w:tr>
+        <w:trPr>
+          <w:cantSplit w:val="0"/>
+          <w:tblHeader w:val="0"/>
+        </w:trPr>
+        <w:tc>
+          <w:tcPr>
+            <w:shd w:fill="auto" w:val="clear"/>
+            <w:tcMar>
+              <w:top w:w="100.0" w:type="dxa"/>
+              <w:left w:w="100.0" w:type="dxa"/>
+              <w:bottom w:w="100.0" w:type="dxa"/>
+              <w:right w:w="100.0" w:type="dxa"/>
+            </w:tcMar>
+            <w:vAlign w:val="top"/>
+          </w:tcPr>
+          <w:p>
+            <w:pPr>
+              <w:keepNext w:val="0"/>
+              <w:keepLines w:val="0"/>
+              <w:pageBreakBefore w:val="0"/>
+              <w:widowControl w:val="0"/>
+              <w:pBdr>
+                <w:top w:space="0" w:sz="0" w:val="nil"/>
+                <w:left w:space="0" w:sz="0" w:val="nil"/>
+                <w:bottom w:space="0" w:sz="0" w:val="nil"/>
+                <w:right w:space="0" w:sz="0" w:val="nil"/>
+                <w:between w:space="0" w:sz="0" w:val="nil"/>
+              </w:pBdr>
+              <w:shd w:fill="auto" w:val="clear"/>
+              <w:spacing w:after="0" w:before="0" w:line="240" w:lineRule="auto"/>
+              <w:ind w:left="0" w:right="0" w:firstLine="0"/>
+              <w:jc w:val="left"/>
+              <w:rPr/>
+            </w:pPr>
+            <w:r>
+              <w:rPr>
+                <w:rtl w:val="0"/>
+              </w:rPr>
+              <w:t xml:space="preserve">at least one positive lesion according to the 2014 lugano criteria for hodgkin's and non-hodgkin's lymphoma</w:t>
+            </w:r>
+          </w:p>
+        </w:tc>
+        <w:tc>
+          <w:tcPr>
+            <w:shd w:fill="auto" w:val="clear"/>
+            <w:tcMar>
+              <w:top w:w="100.0" w:type="dxa"/>
+              <w:left w:w="100.0" w:type="dxa"/>
+              <w:bottom w:w="100.0" w:type="dxa"/>
+              <w:right w:w="100.0" w:type="dxa"/>
+            </w:tcMar>
+            <w:vAlign w:val="top"/>
+          </w:tcPr>
+          <w:p>
+            <w:pPr>
+              <w:keepNext w:val="0"/>
+              <w:keepLines w:val="0"/>
+              <w:pageBreakBefore w:val="0"/>
+              <w:widowControl w:val="0"/>
+              <w:pBdr>
+                <w:top w:space="0" w:sz="0" w:val="nil"/>
+                <w:left w:space="0" w:sz="0" w:val="nil"/>
+                <w:bottom w:space="0" w:sz="0" w:val="nil"/>
+                <w:right w:space="0" w:sz="0" w:val="nil"/>
+                <w:between w:space="0" w:sz="0" w:val="nil"/>
+              </w:pBdr>
+              <w:shd w:fill="auto" w:val="clear"/>
+              <w:spacing w:after="0" w:before="0" w:line="240" w:lineRule="auto"/>
+              <w:ind w:left="0" w:right="0" w:firstLine="0"/>
+              <w:jc w:val="left"/>
+              <w:rPr/>
+            </w:pPr>
+            <w:r>
+              <w:rPr>
+                <w:rtl w:val="0"/>
+              </w:rPr>
+              <w:t xml:space="preserve">Vague tumor description. It is not clear whether the tumor is Hodkin’s or non-Hodgkin’s tumor. </w:t>
+            </w:r>
+          </w:p>
+        </w:tc>
+      </w:tr>
+    </w:tbl>
+    <w:p>
+      <w:pPr>
+        <w:ind w:left="-540" w:firstLine="0"/>
+        <w:rPr/>
+      </w:pPr>
+      <w:r>
+        <w:rPr>
+          <w:rtl w:val="0"/>
+        </w:rPr>
+      </w:r>
+    </w:p>
+    <w:p>
+      <w:pPr>
+        <w:ind w:left="-540" w:firstLine="0"/>
+        <w:rPr>
+          <w:b w:val="1"/>
           <w:i w:val="1"/>
         </w:rPr>
       </w:pPr>
@@ -4578,17 +5230,30 @@
       <w:pPr>
         <w:ind w:left="-540" w:firstLine="0"/>
         <w:rPr>
-          <w:b w:val="1"/>
           <w:i w:val="1"/>
         </w:rPr>
       </w:pPr>
       <w:r>
         <w:rPr>
+          <w:rtl w:val="0"/>
+        </w:rPr>
+      </w:r>
+    </w:p>
+    <w:p>
+      <w:pPr>
+        <w:ind w:left="-540" w:firstLine="540"/>
+        <w:rPr>
           <w:b w:val="1"/>
           <w:i w:val="1"/>
-          <w:rtl w:val="0"/>
-        </w:rPr>
-        <w:t xml:space="preserve">2.4 Standardardization Pipelines </w:t>
+        </w:rPr>
+      </w:pPr>
+      <w:r>
+        <w:rPr>
+          <w:b w:val="1"/>
+          <w:i w:val="1"/>
+          <w:rtl w:val="0"/>
+        </w:rPr>
+        <w:t xml:space="preserve">2.3.1 Extract WHO and NCIT tumors</w:t>
       </w:r>
     </w:p>
     <w:p>
@@ -4606,6 +5271,38 @@
     </w:p>
     <w:p>
       <w:pPr>
+        <w:ind w:left="-540" w:firstLine="0"/>
+        <w:rPr>
+          <w:b w:val="1"/>
+          <w:i w:val="1"/>
+        </w:rPr>
+      </w:pPr>
+      <w:r>
+        <w:rPr>
+          <w:b w:val="1"/>
+          <w:i w:val="1"/>
+          <w:rtl w:val="0"/>
+        </w:rPr>
+        <w:t xml:space="preserve">2.3.2 Compute pairwise edit distance between CT tumors and WHO and NCIT Tumors</w:t>
+      </w:r>
+    </w:p>
+    <w:p>
+      <w:pPr>
+        <w:ind w:left="-540" w:firstLine="0"/>
+        <w:rPr>
+          <w:i w:val="1"/>
+        </w:rPr>
+      </w:pPr>
+      <w:r>
+        <w:rPr>
+          <w:i w:val="1"/>
+          <w:rtl w:val="0"/>
+        </w:rPr>
+        <w:tab/>
+      </w:r>
+    </w:p>
+    <w:p>
+      <w:pPr>
         <w:ind w:left="-540" w:firstLine="540"/>
         <w:rPr>
           <w:b w:val="1"/>
@@ -4618,7 +5315,50 @@
           <w:i w:val="1"/>
           <w:rtl w:val="0"/>
         </w:rPr>
-        <w:t xml:space="preserve">2.4.1 Extract WHO and NCIT tumors</w:t>
+        <w:t xml:space="preserve">2.32.1 Nearest match for edit distance </w:t>
+      </w:r>
+    </w:p>
+    <w:p>
+      <w:pPr>
+        <w:ind w:left="-540" w:firstLine="540"/>
+        <w:rPr>
+          <w:i w:val="1"/>
+        </w:rPr>
+      </w:pPr>
+      <w:r>
+        <w:rPr>
+          <w:rtl w:val="0"/>
+        </w:rPr>
+      </w:r>
+    </w:p>
+    <w:p>
+      <w:pPr>
+        <w:ind w:left="-540" w:firstLine="540"/>
+        <w:rPr>
+          <w:b w:val="1"/>
+          <w:i w:val="1"/>
+        </w:rPr>
+      </w:pPr>
+      <w:r>
+        <w:rPr>
+          <w:b w:val="1"/>
+          <w:i w:val="1"/>
+          <w:rtl w:val="0"/>
+        </w:rPr>
+        <w:t xml:space="preserve">2.3.2.2 Affinity Propagation Clustering based on edit distance and standardization to WHO Terms</w:t>
+      </w:r>
+    </w:p>
+    <w:p>
+      <w:pPr>
+        <w:ind w:left="-540" w:firstLine="540"/>
+        <w:rPr>
+          <w:i w:val="1"/>
+        </w:rPr>
+      </w:pPr>
+      <w:r>
+        <w:rPr>
+          <w:rtl w:val="0"/>
+        </w:rPr>
       </w:r>
     </w:p>
     <w:p>
@@ -4648,7 +5388,7 @@
           <w:i w:val="1"/>
           <w:rtl w:val="0"/>
         </w:rPr>
-        <w:t xml:space="preserve">2.4.2 Compute pairwise edit distance between CT tumors and WHO and NCIT Tumors</w:t>
+        <w:t xml:space="preserve">2.3.3 Extract tumor name embeddings from ADA 2.0 and V-3 Large Text Embeddings </w:t>
       </w:r>
     </w:p>
     <w:p>
@@ -4660,27 +5400,55 @@
       </w:pPr>
       <w:r>
         <w:rPr>
+          <w:rtl w:val="0"/>
+        </w:rPr>
+      </w:r>
+    </w:p>
+    <w:p>
+      <w:pPr>
+        <w:ind w:left="-540" w:firstLine="540"/>
+        <w:rPr>
+          <w:b w:val="1"/>
           <w:i w:val="1"/>
-          <w:rtl w:val="0"/>
-        </w:rPr>
-        <w:tab/>
+        </w:rPr>
+      </w:pPr>
+      <w:r>
+        <w:rPr>
+          <w:b w:val="1"/>
+          <w:i w:val="1"/>
+          <w:rtl w:val="0"/>
+        </w:rPr>
+        <w:t xml:space="preserve">2.3.3.1  Nearest match for ADA 2.0 and V-3 Large</w:t>
       </w:r>
     </w:p>
     <w:p>
       <w:pPr>
         <w:ind w:left="-540" w:firstLine="540"/>
         <w:rPr>
-          <w:b w:val="1"/>
           <w:i w:val="1"/>
         </w:rPr>
       </w:pPr>
       <w:r>
         <w:rPr>
+          <w:rtl w:val="0"/>
+        </w:rPr>
+      </w:r>
+    </w:p>
+    <w:p>
+      <w:pPr>
+        <w:ind w:left="-540" w:firstLine="540"/>
+        <w:rPr>
           <w:b w:val="1"/>
           <w:i w:val="1"/>
-          <w:rtl w:val="0"/>
-        </w:rPr>
-        <w:t xml:space="preserve">2.4.2.1 Nearest match for edit distance </w:t>
+        </w:rPr>
+      </w:pPr>
+      <w:r>
+        <w:rPr>
+          <w:b w:val="1"/>
+          <w:i w:val="1"/>
+          <w:rtl w:val="0"/>
+        </w:rPr>
+        <w:t xml:space="preserve">2.3.3.2 Clustering with KMeans and Standardization to WHO Terms for ADA2.0 and V-3 Large Embeddings </w:t>
       </w:r>
     </w:p>
     <w:p>
@@ -4710,140 +5478,7 @@
           <w:i w:val="1"/>
           <w:rtl w:val="0"/>
         </w:rPr>
-        <w:t xml:space="preserve">2.4.2.2 Affinity Propagation Clustering based on edit distance and standardization to WHO Terms</w:t>
-      </w:r>
-    </w:p>
-    <w:p>
-      <w:pPr>
-        <w:ind w:left="-540" w:firstLine="540"/>
-        <w:rPr>
-          <w:i w:val="1"/>
-        </w:rPr>
-      </w:pPr>
-      <w:r>
-        <w:rPr>
-          <w:rtl w:val="0"/>
-        </w:rPr>
-      </w:r>
-    </w:p>
-    <w:p>
-      <w:pPr>
-        <w:ind w:left="-540" w:firstLine="0"/>
-        <w:rPr>
-          <w:i w:val="1"/>
-        </w:rPr>
-      </w:pPr>
-      <w:r>
-        <w:rPr>
-          <w:rtl w:val="0"/>
-        </w:rPr>
-      </w:r>
-    </w:p>
-    <w:p>
-      <w:pPr>
-        <w:ind w:left="-540" w:firstLine="0"/>
-        <w:rPr>
-          <w:b w:val="1"/>
-          <w:i w:val="1"/>
-        </w:rPr>
-      </w:pPr>
-      <w:r>
-        <w:rPr>
-          <w:b w:val="1"/>
-          <w:i w:val="1"/>
-          <w:rtl w:val="0"/>
-        </w:rPr>
-        <w:t xml:space="preserve">2.4.3 Extract tumor name embeddings from ADA 2.0 and V-3 Large Text Embeddings </w:t>
-      </w:r>
-    </w:p>
-    <w:p>
-      <w:pPr>
-        <w:ind w:left="-540" w:firstLine="0"/>
-        <w:rPr>
-          <w:i w:val="1"/>
-        </w:rPr>
-      </w:pPr>
-      <w:r>
-        <w:rPr>
-          <w:rtl w:val="0"/>
-        </w:rPr>
-      </w:r>
-    </w:p>
-    <w:p>
-      <w:pPr>
-        <w:ind w:left="-540" w:firstLine="540"/>
-        <w:rPr>
-          <w:b w:val="1"/>
-          <w:i w:val="1"/>
-        </w:rPr>
-      </w:pPr>
-      <w:r>
-        <w:rPr>
-          <w:b w:val="1"/>
-          <w:i w:val="1"/>
-          <w:rtl w:val="0"/>
-        </w:rPr>
-        <w:t xml:space="preserve">2.4.3.1  Nearest match for ADA 2.0 and V-3 Large</w:t>
-      </w:r>
-    </w:p>
-    <w:p>
-      <w:pPr>
-        <w:ind w:left="-540" w:firstLine="540"/>
-        <w:rPr>
-          <w:i w:val="1"/>
-        </w:rPr>
-      </w:pPr>
-      <w:r>
-        <w:rPr>
-          <w:rtl w:val="0"/>
-        </w:rPr>
-      </w:r>
-    </w:p>
-    <w:p>
-      <w:pPr>
-        <w:ind w:left="-540" w:firstLine="540"/>
-        <w:rPr>
-          <w:b w:val="1"/>
-          <w:i w:val="1"/>
-        </w:rPr>
-      </w:pPr>
-      <w:r>
-        <w:rPr>
-          <w:b w:val="1"/>
-          <w:i w:val="1"/>
-          <w:rtl w:val="0"/>
-        </w:rPr>
-        <w:t xml:space="preserve">2.4.3.2 Clustering with KMeans and Standardization to WHO Terms for ADA2.0 and V-3 Large Embeddings </w:t>
-      </w:r>
-    </w:p>
-    <w:p>
-      <w:pPr>
-        <w:ind w:left="-540" w:firstLine="540"/>
-        <w:rPr>
-          <w:i w:val="1"/>
-        </w:rPr>
-      </w:pPr>
-      <w:r>
-        <w:rPr>
-          <w:rtl w:val="0"/>
-        </w:rPr>
-      </w:r>
-    </w:p>
-    <w:p>
-      <w:pPr>
-        <w:ind w:left="-540" w:firstLine="540"/>
-        <w:rPr>
-          <w:b w:val="1"/>
-          <w:i w:val="1"/>
-        </w:rPr>
-      </w:pPr>
-      <w:r>
-        <w:rPr>
-          <w:b w:val="1"/>
-          <w:i w:val="1"/>
-          <w:rtl w:val="0"/>
-        </w:rPr>
-        <w:t xml:space="preserve">2.4.3.3 Clustering with Affinity Propagation Clustering and Standardization to WHO Terms for ADA2.0 and V-3 Large Embeddings </w:t>
+        <w:t xml:space="preserve">2.3.3.3 Clustering with Affinity Propagation Clustering and Standardization to WHO Terms for ADA2.0 and V-3 Large Embeddings </w:t>
       </w:r>
     </w:p>
     <w:p>
@@ -5355,6 +5990,19 @@
     </w:tblPr>
   </w:style>
   <w:style w:type="table" w:styleId="Table2">
+    <w:basedOn w:val="TableNormal"/>
+    <w:tblPr>
+      <w:tblStyleRowBandSize w:val="1"/>
+      <w:tblStyleColBandSize w:val="1"/>
+      <w:tblCellMar>
+        <w:top w:w="100.0" w:type="dxa"/>
+        <w:left w:w="100.0" w:type="dxa"/>
+        <w:bottom w:w="100.0" w:type="dxa"/>
+        <w:right w:w="100.0" w:type="dxa"/>
+      </w:tblCellMar>
+    </w:tblPr>
+  </w:style>
+  <w:style w:type="table" w:styleId="Table3">
     <w:basedOn w:val="TableNormal"/>
     <w:tblPr>
       <w:tblStyleRowBandSize w:val="1"/>

</xml_diff>

<commit_message>
adding CT paper update from local as 7B runs in local and severs
</commit_message>
<xml_diff>
--- a/Clinical_Trails_Tumor_Name_Stardaization_using Embedding_Analysis.docx
+++ b/Clinical_Trails_Tumor_Name_Stardaization_using Embedding_Analysis.docx
@@ -1,6 +1,6 @@
 
 <file path=word/document.xml><?xml version="1.0" encoding="utf-8"?>
-<w:document xmlns:mc="http://schemas.openxmlformats.org/markup-compatibility/2006" xmlns:o="urn:schemas-microsoft-com:office:office" xmlns:r="http://schemas.openxmlformats.org/officeDocument/2006/relationships" xmlns:m="http://schemas.openxmlformats.org/officeDocument/2006/math" xmlns:v="urn:schemas-microsoft-com:vml" xmlns:wp="http://schemas.openxmlformats.org/drawingml/2006/wordprocessingDrawing" xmlns:w10="urn:schemas-microsoft-com:office:word" xmlns:w="http://schemas.openxmlformats.org/wordprocessingml/2006/main" xmlns:wne="http://schemas.microsoft.com/office/word/2006/wordml" xmlns:sl="http://schemas.openxmlformats.org/schemaLibrary/2006/main" xmlns:a="http://schemas.openxmlformats.org/drawingml/2006/main" xmlns:pic="http://schemas.openxmlformats.org/drawingml/2006/picture" xmlns:c="http://schemas.openxmlformats.org/drawingml/2006/chart" xmlns:lc="http://schemas.openxmlformats.org/drawingml/2006/lockedCanvas" xmlns:dgm="http://schemas.openxmlformats.org/drawingml/2006/diagram" xmlns:wps="http://schemas.microsoft.com/office/word/2010/wordprocessingShape" xmlns:wpg="http://schemas.microsoft.com/office/word/2010/wordprocessingGroup" xmlns:w14="http://schemas.microsoft.com/office/word/2010/wordml" xmlns:w15="http://schemas.microsoft.com/office/word/2012/wordml">
+<w:document xmlns:mc="http://schemas.openxmlformats.org/markup-compatibility/2006" xmlns:o="urn:schemas-microsoft-com:office:office" xmlns:r="http://schemas.openxmlformats.org/officeDocument/2006/relationships" xmlns:m="http://schemas.openxmlformats.org/officeDocument/2006/math" xmlns:v="urn:schemas-microsoft-com:vml" xmlns:wp="http://schemas.openxmlformats.org/drawingml/2006/wordprocessingDrawing" xmlns:w10="urn:schemas-microsoft-com:office:word" xmlns:w="http://schemas.openxmlformats.org/wordprocessingml/2006/main" xmlns:wne="http://schemas.microsoft.com/office/word/2006/wordml" xmlns:sl="http://schemas.openxmlformats.org/schemaLibrary/2006/main" xmlns:a="http://schemas.openxmlformats.org/drawingml/2006/main" xmlns:pic="http://schemas.openxmlformats.org/drawingml/2006/picture" xmlns:c="http://schemas.openxmlformats.org/drawingml/2006/chart" xmlns:lc="http://schemas.openxmlformats.org/drawingml/2006/lockedCanvas" xmlns:dgm="http://schemas.openxmlformats.org/drawingml/2006/diagram" xmlns:wps="http://schemas.microsoft.com/office/word/2010/wordprocessingShape" xmlns:wpg="http://schemas.microsoft.com/office/word/2010/wordprocessingGroup" xmlns:w14="http://schemas.microsoft.com/office/word/2010/wordml" xmlns:w15="http://schemas.microsoft.com/office/word/2012/wordml" xmlns:w16="http://schemas.microsoft.com/office/word/2018/wordml" xmlns:w16cex="http://schemas.microsoft.com/office/word/2018/wordml/cex" xmlns:w16cid="http://schemas.microsoft.com/office/word/2016/wordml/cid" xmlns:cr="http://schemas.microsoft.com/office/comments/2020/reactions">
   <w:body>
     <w:p>
       <w:pPr>
@@ -6443,7 +6443,83 @@
         <w:rPr>
           <w:rtl w:val="0"/>
         </w:rPr>
-        <w:t xml:space="preserve">We can observe from Table 3 that the two methods transform string 1 to string 2, but method 2 employs fewer steps to achieve this objective. Furthermore, with the given set of operations the minimum number of steps required to transform string 1 to string 2 is four. This is achieved by method 2 , thus the edit distance between string 1 and string 2 is four. The set of operations that were used to transform the strings and method with which we calculated the edit distance is also known as the Levenshtein distance. There are many different methods for calculating edit distances, in our analysis we have used Levenshtein , Jarro-Winkler, and cosine distance to calculate the edit distances between tumor names in clinical trials and those in the WHO and NCIT databases. </w:t>
+        <w:t xml:space="preserve">We can observe from Table 3 that the two methods transform string 1 to string 2, but method 2 employs fewer steps to achieve this objective. Furthermore, with the given set of operations the minimum number of steps required to transform string 1 to string 2 is four. This is achieved by method 2 , thus the edit distance between string 1 and string 2 is four. The set of operations that were used to transform the strings and method with which we calculated the edit distance is also known as the Levenshtein distance. There are different methods for calculating edit distances, in our analysis we have used Normalized Levenshtein , Jarro-Winkler, and cosine distance to calculate the edit distances between tumor names in clinical trials and those in the WHO and NCIT databases. Following are brief descriptions of each method. </w:t>
+      </w:r>
+    </w:p>
+    <w:p>
+      <w:pPr>
+        <w:ind w:left="-540" w:firstLine="0"/>
+        <w:rPr/>
+      </w:pPr>
+      <w:r>
+        <w:rPr>
+          <w:rtl w:val="0"/>
+        </w:rPr>
+      </w:r>
+    </w:p>
+    <w:p>
+      <w:pPr>
+        <w:ind w:left="-540" w:firstLine="0"/>
+        <w:rPr/>
+      </w:pPr>
+      <w:r>
+        <w:rPr>
+          <w:i w:val="1"/>
+          <w:rtl w:val="0"/>
+        </w:rPr>
+        <w:t xml:space="preserve">Normalized Levenshtein distance</w:t>
+      </w:r>
+      <w:r>
+        <w:rPr>
+          <w:rtl w:val="0"/>
+        </w:rPr>
+        <w:t xml:space="preserve">: Levenshtein distance between two strings is defined as the minimum number of single character edits which include insertions, deletions or substitutions required to transform a string to its target string. The Levenshtein distance between two strings is not normalized , thus to normalize them, we divide the Levenshtein distance by the length of the longest string, so that we get a distance in the interval [0,1].  By normalizing the Levenshtein distance, we can compare the dissimilarity between a string and multiple target string on the same scale ([0,1]). Furthermore, we can also define the similarity between two strings as follows:</w:t>
+      </w:r>
+    </w:p>
+    <w:p>
+      <w:pPr>
+        <w:ind w:left="-540" w:firstLine="0"/>
+        <w:rPr/>
+      </w:pPr>
+      <w:r>
+        <w:rPr>
+          <w:rtl w:val="0"/>
+        </w:rPr>
+      </w:r>
+    </w:p>
+    <w:p>
+      <w:pPr>
+        <w:ind w:left="-540" w:firstLine="0"/>
+        <w:rPr/>
+      </w:pPr>
+      <w:r>
+        <w:rPr>
+          <w:rtl w:val="0"/>
+        </w:rPr>
+        <w:t xml:space="preserve">Levenshtein Similarity = 1- Normalized Levenshtein Distance </w:t>
+      </w:r>
+    </w:p>
+    <w:p>
+      <w:pPr>
+        <w:ind w:left="-540" w:firstLine="0"/>
+        <w:rPr/>
+      </w:pPr>
+      <w:r>
+        <w:rPr>
+          <w:rtl w:val="0"/>
+        </w:rPr>
+      </w:r>
+    </w:p>
+    <w:p>
+      <w:pPr>
+        <w:ind w:left="-540" w:firstLine="0"/>
+        <w:rPr/>
+      </w:pPr>
+      <w:r>
+        <w:rPr>
+          <w:rtl w:val="0"/>
+        </w:rPr>
+        <w:t xml:space="preserve"> </w:t>
       </w:r>
     </w:p>
     <w:p>
@@ -6955,7 +7031,7 @@
 </file>
 
 <file path=word/numbering.xml><?xml version="1.0" encoding="utf-8"?>
-<w:numbering xmlns:mc="http://schemas.openxmlformats.org/markup-compatibility/2006" xmlns:o="urn:schemas-microsoft-com:office:office" xmlns:r="http://schemas.openxmlformats.org/officeDocument/2006/relationships" xmlns:m="http://schemas.openxmlformats.org/officeDocument/2006/math" xmlns:v="urn:schemas-microsoft-com:vml" xmlns:wp="http://schemas.openxmlformats.org/drawingml/2006/wordprocessingDrawing" xmlns:w10="urn:schemas-microsoft-com:office:word" xmlns:w="http://schemas.openxmlformats.org/wordprocessingml/2006/main" xmlns:wne="http://schemas.microsoft.com/office/word/2006/wordml" xmlns:sl="http://schemas.openxmlformats.org/schemaLibrary/2006/main" xmlns:a="http://schemas.openxmlformats.org/drawingml/2006/main" xmlns:pic="http://schemas.openxmlformats.org/drawingml/2006/picture" xmlns:c="http://schemas.openxmlformats.org/drawingml/2006/chart" xmlns:lc="http://schemas.openxmlformats.org/drawingml/2006/lockedCanvas" xmlns:dgm="http://schemas.openxmlformats.org/drawingml/2006/diagram" xmlns:wps="http://schemas.microsoft.com/office/word/2010/wordprocessingShape" xmlns:wpg="http://schemas.microsoft.com/office/word/2010/wordprocessingGroup" xmlns:w14="http://schemas.microsoft.com/office/word/2010/wordml" xmlns:w15="http://schemas.microsoft.com/office/word/2012/wordml">
+<w:numbering xmlns:mc="http://schemas.openxmlformats.org/markup-compatibility/2006" xmlns:o="urn:schemas-microsoft-com:office:office" xmlns:r="http://schemas.openxmlformats.org/officeDocument/2006/relationships" xmlns:m="http://schemas.openxmlformats.org/officeDocument/2006/math" xmlns:v="urn:schemas-microsoft-com:vml" xmlns:wp="http://schemas.openxmlformats.org/drawingml/2006/wordprocessingDrawing" xmlns:w10="urn:schemas-microsoft-com:office:word" xmlns:w="http://schemas.openxmlformats.org/wordprocessingml/2006/main" xmlns:wne="http://schemas.microsoft.com/office/word/2006/wordml" xmlns:sl="http://schemas.openxmlformats.org/schemaLibrary/2006/main" xmlns:a="http://schemas.openxmlformats.org/drawingml/2006/main" xmlns:pic="http://schemas.openxmlformats.org/drawingml/2006/picture" xmlns:c="http://schemas.openxmlformats.org/drawingml/2006/chart" xmlns:lc="http://schemas.openxmlformats.org/drawingml/2006/lockedCanvas" xmlns:dgm="http://schemas.openxmlformats.org/drawingml/2006/diagram" xmlns:wps="http://schemas.microsoft.com/office/word/2010/wordprocessingShape" xmlns:wpg="http://schemas.microsoft.com/office/word/2010/wordprocessingGroup" xmlns:w14="http://schemas.microsoft.com/office/word/2010/wordml" xmlns:w15="http://schemas.microsoft.com/office/word/2012/wordml" xmlns:w16="http://schemas.microsoft.com/office/word/2018/wordml" xmlns:w16cex="http://schemas.microsoft.com/office/word/2018/wordml/cex" xmlns:w16cid="http://schemas.microsoft.com/office/word/2016/wordml/cid" xmlns:cr="http://schemas.microsoft.com/office/comments/2020/reactions">
   <w:abstractNum w:abstractNumId="1">
     <w:lvl w:ilvl="0">
       <w:start w:val="1"/>
@@ -7073,7 +7149,7 @@
 </file>
 
 <file path=word/styles.xml><?xml version="1.0" encoding="utf-8"?>
-<w:styles xmlns:mc="http://schemas.openxmlformats.org/markup-compatibility/2006" xmlns:o="urn:schemas-microsoft-com:office:office" xmlns:r="http://schemas.openxmlformats.org/officeDocument/2006/relationships" xmlns:m="http://schemas.openxmlformats.org/officeDocument/2006/math" xmlns:v="urn:schemas-microsoft-com:vml" xmlns:wp="http://schemas.openxmlformats.org/drawingml/2006/wordprocessingDrawing" xmlns:w10="urn:schemas-microsoft-com:office:word" xmlns:w="http://schemas.openxmlformats.org/wordprocessingml/2006/main" xmlns:wne="http://schemas.microsoft.com/office/word/2006/wordml" xmlns:sl="http://schemas.openxmlformats.org/schemaLibrary/2006/main" xmlns:a="http://schemas.openxmlformats.org/drawingml/2006/main" xmlns:pic="http://schemas.openxmlformats.org/drawingml/2006/picture" xmlns:c="http://schemas.openxmlformats.org/drawingml/2006/chart" xmlns:lc="http://schemas.openxmlformats.org/drawingml/2006/lockedCanvas" xmlns:dgm="http://schemas.openxmlformats.org/drawingml/2006/diagram" xmlns:wps="http://schemas.microsoft.com/office/word/2010/wordprocessingShape" xmlns:wpg="http://schemas.microsoft.com/office/word/2010/wordprocessingGroup" xmlns:w14="http://schemas.microsoft.com/office/word/2010/wordml" xmlns:w15="http://schemas.microsoft.com/office/word/2012/wordml">
+<w:styles xmlns:mc="http://schemas.openxmlformats.org/markup-compatibility/2006" xmlns:o="urn:schemas-microsoft-com:office:office" xmlns:r="http://schemas.openxmlformats.org/officeDocument/2006/relationships" xmlns:m="http://schemas.openxmlformats.org/officeDocument/2006/math" xmlns:v="urn:schemas-microsoft-com:vml" xmlns:wp="http://schemas.openxmlformats.org/drawingml/2006/wordprocessingDrawing" xmlns:w10="urn:schemas-microsoft-com:office:word" xmlns:w="http://schemas.openxmlformats.org/wordprocessingml/2006/main" xmlns:wne="http://schemas.microsoft.com/office/word/2006/wordml" xmlns:sl="http://schemas.openxmlformats.org/schemaLibrary/2006/main" xmlns:a="http://schemas.openxmlformats.org/drawingml/2006/main" xmlns:pic="http://schemas.openxmlformats.org/drawingml/2006/picture" xmlns:c="http://schemas.openxmlformats.org/drawingml/2006/chart" xmlns:lc="http://schemas.openxmlformats.org/drawingml/2006/lockedCanvas" xmlns:dgm="http://schemas.openxmlformats.org/drawingml/2006/diagram" xmlns:wps="http://schemas.microsoft.com/office/word/2010/wordprocessingShape" xmlns:wpg="http://schemas.microsoft.com/office/word/2010/wordprocessingGroup" xmlns:w14="http://schemas.microsoft.com/office/word/2010/wordml" xmlns:w15="http://schemas.microsoft.com/office/word/2012/wordml" xmlns:w16="http://schemas.microsoft.com/office/word/2018/wordml" xmlns:w16cex="http://schemas.microsoft.com/office/word/2018/wordml/cex" xmlns:w16cid="http://schemas.microsoft.com/office/word/2016/wordml/cid" xmlns:cr="http://schemas.microsoft.com/office/comments/2020/reactions">
   <w:docDefaults>
     <w:rPrDefault>
       <w:rPr>

</xml_diff>

<commit_message>
adding CT paper jarro winkler update  from local as 7B runs in local and severs
</commit_message>
<xml_diff>
--- a/Clinical_Trails_Tumor_Name_Stardaization_using Embedding_Analysis.docx
+++ b/Clinical_Trails_Tumor_Name_Stardaization_using Embedding_Analysis.docx
@@ -6473,7 +6473,7 @@
         <w:rPr>
           <w:rtl w:val="0"/>
         </w:rPr>
-        <w:t xml:space="preserve">: Levenshtein distance between two strings is defined as the minimum number of single character edits which include insertions, deletions or substitutions required to transform a string to its target string. The Levenshtein distance between two strings is not normalized , thus to normalize them, we divide the Levenshtein distance by the length of the longest string, so that we get a distance in the interval [0,1].  By normalizing the Levenshtein distance, we can compare the dissimilarity between a string and multiple target string on the same scale ([0,1]). Furthermore, we can also define the similarity between two strings as follows:</w:t>
+        <w:t xml:space="preserve">: Levenshtein distance between two strings is defined as the minimum number of single character edits which include insertions, deletions or substitutions required to transform a string to its target string. The Levenshtein distance between two strings is not normalized , thus to normalize them, we divide the Levenshtein distance by the length of the longest string, so that we get a distance in the interval [0,1].  By normalizing the Levenshtein distance, we can compare the dissimilarity between a string and multiple target strings on the same scale ([0,1]). Furthermore, we can also define the similarity between two strings as follows:</w:t>
       </w:r>
     </w:p>
     <w:p>
@@ -6492,11 +6492,77 @@
         <w:ind w:left="-540" w:firstLine="0"/>
         <w:rPr/>
       </w:pPr>
-      <w:r>
-        <w:rPr>
-          <w:rtl w:val="0"/>
-        </w:rPr>
-        <w:t xml:space="preserve">Levenshtein Similarity = 1- Normalized Levenshtein Distance </w:t>
+      <m:oMath>
+        <m:r>
+          <w:rPr/>
+          <m:t xml:space="preserve">Si</m:t>
+        </m:r>
+        <m:sSub>
+          <m:sSubPr>
+            <m:ctrlPr>
+              <w:rPr/>
+            </m:ctrlPr>
+          </m:sSubPr>
+          <m:e>
+            <m:r>
+              <w:rPr/>
+              <m:t xml:space="preserve">m</m:t>
+            </m:r>
+          </m:e>
+          <m:sub>
+            <m:r>
+              <w:rPr/>
+              <m:t xml:space="preserve">levenshtein</m:t>
+            </m:r>
+          </m:sub>
+        </m:sSub>
+        <m:r>
+          <w:rPr/>
+          <m:t xml:space="preserve">= 1 - </m:t>
+        </m:r>
+        <m:f>
+          <m:fPr>
+            <m:ctrlPr>
+              <w:rPr/>
+            </m:ctrlPr>
+          </m:fPr>
+          <m:num>
+            <m:r>
+              <w:rPr/>
+              <m:t xml:space="preserve">Distanc</m:t>
+            </m:r>
+            <m:sSub>
+              <m:sSubPr>
+                <m:ctrlPr>
+                  <w:rPr/>
+                </m:ctrlPr>
+              </m:sSubPr>
+              <m:e>
+                <m:r>
+                  <w:rPr/>
+                  <m:t xml:space="preserve">e</m:t>
+                </m:r>
+              </m:e>
+              <m:sub>
+                <m:r>
+                  <w:rPr/>
+                  <m:t xml:space="preserve">levenshtein</m:t>
+                </m:r>
+              </m:sub>
+            </m:sSub>
+          </m:num>
+          <m:den>
+            <m:r>
+              <w:rPr/>
+              <m:t xml:space="preserve">max(|s1|,|s2|)</m:t>
+            </m:r>
+          </m:den>
+        </m:f>
+      </m:oMath>
+      <w:r>
+        <w:rPr>
+          <w:rtl w:val="0"/>
+        </w:rPr>
       </w:r>
     </w:p>
     <w:p>
@@ -6519,7 +6585,7 @@
         <w:rPr>
           <w:rtl w:val="0"/>
         </w:rPr>
-        <w:t xml:space="preserve"> </w:t>
+        <w:t xml:space="preserve"> In the above equation , |s1| and |s2| represent the respective lengths of strings s1 and s2 between which we are comparing the Levenshtein similarity. </w:t>
       </w:r>
     </w:p>
     <w:p>
@@ -6553,6 +6619,7 @@
         <w:rPr>
           <w:rtl w:val="0"/>
         </w:rPr>
+        <w:t xml:space="preserve">Jarro-Winkler distance: The Jarro-Winkler distance is a normalized edit distance between two strings. It is a variant of the Jarro similarity measure which is defined as follows between two strings S_1 and S_2 respectively:</w:t>
       </w:r>
     </w:p>
     <w:p>
@@ -6564,7 +6631,6 @@
         <w:rPr>
           <w:rtl w:val="0"/>
         </w:rPr>
-        <w:t xml:space="preserve"> </w:t>
       </w:r>
     </w:p>
     <w:p>
@@ -6572,6 +6638,35 @@
         <w:ind w:left="-540" w:firstLine="0"/>
         <w:rPr/>
       </w:pPr>
+      <m:oMath>
+        <m:r>
+          <w:rPr/>
+          <m:t xml:space="preserve">Si</m:t>
+        </m:r>
+        <m:sSub>
+          <m:sSubPr>
+            <m:ctrlPr>
+              <w:rPr/>
+            </m:ctrlPr>
+          </m:sSubPr>
+          <m:e>
+            <m:r>
+              <w:rPr/>
+              <m:t xml:space="preserve">m</m:t>
+            </m:r>
+          </m:e>
+          <m:sub>
+            <m:r>
+              <w:rPr/>
+              <m:t xml:space="preserve">jarro </m:t>
+            </m:r>
+          </m:sub>
+        </m:sSub>
+        <m:r>
+          <w:rPr/>
+          <m:t xml:space="preserve">= 0 , if m=0</m:t>
+        </m:r>
+      </m:oMath>
       <w:r>
         <w:rPr>
           <w:rtl w:val="0"/>
@@ -6587,6 +6682,110 @@
         <w:rPr>
           <w:rtl w:val="0"/>
         </w:rPr>
+        <w:t xml:space="preserve"> </w:t>
+      </w:r>
+      <m:oMath>
+        <m:r>
+          <w:rPr/>
+          <m:t xml:space="preserve">               =</m:t>
+        </m:r>
+        <m:f>
+          <m:fPr>
+            <m:ctrlPr>
+              <w:rPr/>
+            </m:ctrlPr>
+          </m:fPr>
+          <m:num>
+            <m:r>
+              <w:rPr/>
+              <m:t xml:space="preserve">1</m:t>
+            </m:r>
+          </m:num>
+          <m:den>
+            <m:r>
+              <w:rPr/>
+              <m:t xml:space="preserve">3</m:t>
+            </m:r>
+          </m:den>
+        </m:f>
+        <m:r>
+          <w:rPr/>
+          <m:t xml:space="preserve">(</m:t>
+        </m:r>
+        <m:f>
+          <m:fPr>
+            <m:ctrlPr>
+              <w:rPr/>
+            </m:ctrlPr>
+          </m:fPr>
+          <m:num>
+            <m:r>
+              <w:rPr/>
+              <m:t xml:space="preserve">m</m:t>
+            </m:r>
+          </m:num>
+          <m:den>
+            <m:r>
+              <w:rPr/>
+              <m:t xml:space="preserve">|s1|</m:t>
+            </m:r>
+          </m:den>
+        </m:f>
+        <m:r>
+          <w:rPr/>
+          <m:t xml:space="preserve"> + </m:t>
+        </m:r>
+        <m:f>
+          <m:fPr>
+            <m:ctrlPr>
+              <w:rPr/>
+            </m:ctrlPr>
+          </m:fPr>
+          <m:num>
+            <m:r>
+              <w:rPr/>
+              <m:t xml:space="preserve">m</m:t>
+            </m:r>
+          </m:num>
+          <m:den>
+            <m:r>
+              <w:rPr/>
+              <m:t xml:space="preserve">|s2|</m:t>
+            </m:r>
+          </m:den>
+        </m:f>
+        <m:r>
+          <w:rPr/>
+          <m:t xml:space="preserve">+ </m:t>
+        </m:r>
+        <m:f>
+          <m:fPr>
+            <m:ctrlPr>
+              <w:rPr/>
+            </m:ctrlPr>
+          </m:fPr>
+          <m:num>
+            <m:r>
+              <w:rPr/>
+              <m:t xml:space="preserve">m-t</m:t>
+            </m:r>
+          </m:num>
+          <m:den>
+            <m:r>
+              <w:rPr/>
+              <m:t xml:space="preserve">m</m:t>
+            </m:r>
+          </m:den>
+        </m:f>
+        <m:r>
+          <w:rPr/>
+          <m:t xml:space="preserve">), otherwise</m:t>
+        </m:r>
+      </m:oMath>
+      <w:r>
+        <w:rPr>
+          <w:rtl w:val="0"/>
+        </w:rPr>
       </w:r>
     </w:p>
     <w:p>
@@ -6594,6 +6793,352 @@
         <w:ind w:left="-540" w:firstLine="0"/>
         <w:rPr/>
       </w:pPr>
+      <w:r>
+        <w:rPr>
+          <w:rtl w:val="0"/>
+        </w:rPr>
+      </w:r>
+    </w:p>
+    <w:p>
+      <w:pPr>
+        <w:ind w:left="-540" w:firstLine="0"/>
+        <w:rPr/>
+      </w:pPr>
+      <w:r>
+        <w:rPr>
+          <w:rtl w:val="0"/>
+        </w:rPr>
+        <w:t xml:space="preserve">Where  s1 and s2 are lengths of the strings S_1 and S_2 respectively , m is the number of matching characters and t is the number of transpositions. It should be noted which estimating m that two characters from S_1 and S_2 are only considered to be matching if they are the same and are less than </w:t>
+      </w:r>
+      <m:oMath>
+        <m:f>
+          <m:fPr>
+            <m:ctrlPr>
+              <w:rPr/>
+            </m:ctrlPr>
+          </m:fPr>
+          <m:num>
+            <m:r>
+              <w:rPr/>
+              <m:t xml:space="preserve">max( |s1|, |s2|)</m:t>
+            </m:r>
+          </m:num>
+          <m:den>
+            <m:r>
+              <w:rPr/>
+              <m:t xml:space="preserve">2</m:t>
+            </m:r>
+          </m:den>
+        </m:f>
+        <m:r>
+          <w:rPr/>
+          <m:t xml:space="preserve">-1</m:t>
+        </m:r>
+      </m:oMath>
+      <w:r>
+        <w:rPr>
+          <w:rtl w:val="0"/>
+        </w:rPr>
+        <w:t xml:space="preserve">  characters apart.</w:t>
+      </w:r>
+    </w:p>
+    <w:p>
+      <w:pPr>
+        <w:ind w:left="-540" w:firstLine="0"/>
+        <w:rPr/>
+      </w:pPr>
+      <w:r>
+        <w:rPr>
+          <w:rtl w:val="0"/>
+        </w:rPr>
+      </w:r>
+    </w:p>
+    <w:p>
+      <w:pPr>
+        <w:ind w:left="-540" w:firstLine="0"/>
+        <w:rPr/>
+      </w:pPr>
+      <w:r>
+        <w:rPr>
+          <w:rtl w:val="0"/>
+        </w:rPr>
+        <w:t xml:space="preserve">The Jarro-Winkler similarity measure builds on top of the Jarro similarity measure and introduces two more parameters for rewards and favorable scales the Jarro similarity score if the two strings share similar prefixes.  The Jarro-Winkler similarity is defined as follows:</w:t>
+      </w:r>
+    </w:p>
+    <w:p>
+      <w:pPr>
+        <w:ind w:left="-540" w:firstLine="0"/>
+        <w:rPr/>
+      </w:pPr>
+      <w:r>
+        <w:rPr>
+          <w:rtl w:val="0"/>
+        </w:rPr>
+      </w:r>
+    </w:p>
+    <w:p>
+      <w:pPr>
+        <w:ind w:left="-540" w:firstLine="0"/>
+        <w:rPr/>
+      </w:pPr>
+      <m:oMath>
+        <m:r>
+          <w:rPr/>
+          <m:t xml:space="preserve">Si</m:t>
+        </m:r>
+        <m:sSub>
+          <m:sSubPr>
+            <m:ctrlPr>
+              <w:rPr/>
+            </m:ctrlPr>
+          </m:sSubPr>
+          <m:e>
+            <m:r>
+              <w:rPr/>
+              <m:t xml:space="preserve">m</m:t>
+            </m:r>
+          </m:e>
+          <m:sub>
+            <m:r>
+              <w:rPr/>
+              <m:t xml:space="preserve">jarro-winkler</m:t>
+            </m:r>
+          </m:sub>
+        </m:sSub>
+        <m:r>
+          <w:rPr/>
+          <m:t xml:space="preserve">= Si</m:t>
+        </m:r>
+        <m:sSub>
+          <m:sSubPr>
+            <m:ctrlPr>
+              <w:rPr/>
+            </m:ctrlPr>
+          </m:sSubPr>
+          <m:e>
+            <m:r>
+              <w:rPr/>
+              <m:t xml:space="preserve">m</m:t>
+            </m:r>
+          </m:e>
+          <m:sub>
+            <m:r>
+              <w:rPr/>
+              <m:t xml:space="preserve">jarro</m:t>
+            </m:r>
+          </m:sub>
+        </m:sSub>
+        <m:r>
+          <w:rPr/>
+          <m:t xml:space="preserve"> + lp (1- Si</m:t>
+        </m:r>
+        <m:sSub>
+          <m:sSubPr>
+            <m:ctrlPr>
+              <w:rPr/>
+            </m:ctrlPr>
+          </m:sSubPr>
+          <m:e>
+            <m:r>
+              <w:rPr/>
+              <m:t xml:space="preserve">m</m:t>
+            </m:r>
+          </m:e>
+          <m:sub>
+            <m:r>
+              <w:rPr/>
+              <m:t xml:space="preserve">jarro</m:t>
+            </m:r>
+          </m:sub>
+        </m:sSub>
+        <m:r>
+          <w:rPr/>
+          <m:t xml:space="preserve">)</m:t>
+        </m:r>
+      </m:oMath>
+      <w:r>
+        <w:rPr>
+          <w:rtl w:val="0"/>
+        </w:rPr>
+      </w:r>
+    </w:p>
+    <w:p>
+      <w:pPr>
+        <w:ind w:left="-540" w:firstLine="0"/>
+        <w:rPr/>
+      </w:pPr>
+      <w:r>
+        <w:rPr>
+          <w:rtl w:val="0"/>
+        </w:rPr>
+      </w:r>
+    </w:p>
+    <w:p>
+      <w:pPr>
+        <w:ind w:left="-540" w:firstLine="0"/>
+        <w:rPr>
+          <w:color w:val="202122"/>
+          <w:highlight w:val="white"/>
+        </w:rPr>
+      </w:pPr>
+      <w:r>
+        <w:rPr>
+          <w:rtl w:val="0"/>
+        </w:rPr>
+        <w:t xml:space="preserve">Where </w:t>
+      </w:r>
+      <w:r>
+        <w:rPr>
+          <w:i w:val="1"/>
+          <w:rtl w:val="0"/>
+        </w:rPr>
+        <w:t xml:space="preserve">l </w:t>
+      </w:r>
+      <w:r>
+        <w:rPr>
+          <w:rtl w:val="0"/>
+        </w:rPr>
+        <w:t xml:space="preserve">is defined as the length of the common prefix at the start of the string (maximum of 4 characters) , whereas </w:t>
+      </w:r>
+      <w:r>
+        <w:rPr>
+          <w:i w:val="1"/>
+          <w:rtl w:val="0"/>
+        </w:rPr>
+        <w:t xml:space="preserve">p</w:t>
+      </w:r>
+      <w:r>
+        <w:rPr>
+          <w:rtl w:val="0"/>
+        </w:rPr>
+        <w:t xml:space="preserve"> is a scaling factor that rewards the score for having common prefixes. Typically </w:t>
+      </w:r>
+      <w:r>
+        <w:rPr>
+          <w:i w:val="1"/>
+          <w:rtl w:val="0"/>
+        </w:rPr>
+        <w:t xml:space="preserve">p </w:t>
+      </w:r>
+      <w:r>
+        <w:rPr>
+          <w:rtl w:val="0"/>
+        </w:rPr>
+        <w:t xml:space="preserve">is set to 0.1 and should not exceed 0.25</w:t>
+      </w:r>
+      <w:r>
+        <w:rPr>
+          <w:rtl w:val="0"/>
+        </w:rPr>
+        <w:t xml:space="preserve"> (or ¼  as the </w:t>
+      </w:r>
+      <w:r>
+        <w:rPr>
+          <w:color w:val="202122"/>
+          <w:highlight w:val="white"/>
+          <w:rtl w:val="0"/>
+        </w:rPr>
+        <w:t xml:space="preserve">maximum length of prefix being considered is 4). </w:t>
+      </w:r>
+    </w:p>
+    <w:p>
+      <w:pPr>
+        <w:ind w:left="-540" w:firstLine="0"/>
+        <w:rPr>
+          <w:color w:val="202122"/>
+          <w:highlight w:val="white"/>
+        </w:rPr>
+      </w:pPr>
+      <w:r>
+        <w:rPr>
+          <w:color w:val="202122"/>
+          <w:highlight w:val="white"/>
+          <w:rtl w:val="0"/>
+        </w:rPr>
+        <w:t xml:space="preserve">With the above definition of Jarro-Winkler similarity in place, the Jarro-Winkler distance is simply defined as follows:</w:t>
+        <w:br w:type="textWrapping"/>
+      </w:r>
+    </w:p>
+    <w:p>
+      <w:pPr>
+        <w:ind w:left="-540" w:firstLine="0"/>
+        <w:rPr>
+          <w:color w:val="202122"/>
+          <w:highlight w:val="white"/>
+        </w:rPr>
+      </w:pPr>
+      <m:oMath>
+        <m:r>
+          <w:rPr>
+            <w:color w:val="202122"/>
+            <w:highlight w:val="white"/>
+          </w:rPr>
+          <m:t xml:space="preserve">Distanc</m:t>
+        </m:r>
+        <m:sSub>
+          <m:sSubPr>
+            <m:ctrlPr>
+              <w:rPr>
+                <w:color w:val="202122"/>
+                <w:highlight w:val="white"/>
+              </w:rPr>
+            </m:ctrlPr>
+          </m:sSubPr>
+          <m:e>
+            <m:r>
+              <w:rPr>
+                <w:color w:val="202122"/>
+                <w:highlight w:val="white"/>
+              </w:rPr>
+              <m:t xml:space="preserve">e</m:t>
+            </m:r>
+          </m:e>
+          <m:sub>
+            <m:r>
+              <w:rPr>
+                <w:color w:val="202122"/>
+                <w:highlight w:val="white"/>
+              </w:rPr>
+              <m:t xml:space="preserve">jarro-winkler</m:t>
+            </m:r>
+          </m:sub>
+        </m:sSub>
+        <m:r>
+          <w:rPr>
+            <w:color w:val="202122"/>
+            <w:highlight w:val="white"/>
+          </w:rPr>
+          <m:t xml:space="preserve">= 1- Si</m:t>
+        </m:r>
+        <m:sSub>
+          <m:sSubPr>
+            <m:ctrlPr>
+              <w:rPr>
+                <w:color w:val="202122"/>
+                <w:highlight w:val="white"/>
+              </w:rPr>
+            </m:ctrlPr>
+          </m:sSubPr>
+          <m:e>
+            <m:r>
+              <w:rPr>
+                <w:color w:val="202122"/>
+                <w:highlight w:val="white"/>
+              </w:rPr>
+              <m:t xml:space="preserve">m</m:t>
+            </m:r>
+          </m:e>
+          <m:sub>
+            <m:r>
+              <w:rPr>
+                <w:color w:val="202122"/>
+                <w:highlight w:val="white"/>
+              </w:rPr>
+              <m:t xml:space="preserve">jarro-winkler</m:t>
+            </m:r>
+          </m:sub>
+        </m:sSub>
+      </m:oMath>
       <w:r>
         <w:rPr>
           <w:rtl w:val="0"/>

</xml_diff>

<commit_message>
adding updates to manuscript 7B running on local and servers
</commit_message>
<xml_diff>
--- a/Clinical_Trails_Tumor_Name_Stardaization_using Embedding_Analysis.docx
+++ b/Clinical_Trails_Tumor_Name_Stardaization_using Embedding_Analysis.docx
@@ -6464,6 +6464,7 @@
       </w:pPr>
       <w:r>
         <w:rPr>
+          <w:b w:val="1"/>
           <w:i w:val="1"/>
           <w:rtl w:val="0"/>
         </w:rPr>
@@ -6585,7 +6586,7 @@
         <w:rPr>
           <w:rtl w:val="0"/>
         </w:rPr>
-        <w:t xml:space="preserve"> In the above equation , |s1| and |s2| represent the respective lengths of strings s1 and s2 between which we are comparing the Levenshtein similarity. </w:t>
+        <w:t xml:space="preserve"> In the above equation , |s1| and |s2| represent the respective lengths of strings s1 and s2 between which we are comparing the Levenshtein similarity.  We calculate Levenshtein distance using the stringdist library in the R programming language\cite{}. Following the calculation of the Levenshtein distance, we compute the normalizing factor (i.e. divide the Levenshtein by the longest string size) for distance between each pair of strings and normalize the Levenshtein distance. </w:t>
       </w:r>
     </w:p>
     <w:p>
@@ -6617,9 +6618,16 @@
       </w:pPr>
       <w:r>
         <w:rPr>
-          <w:rtl w:val="0"/>
-        </w:rPr>
-        <w:t xml:space="preserve">Jarro-Winkler distance: The Jarro-Winkler distance is a normalized edit distance between two strings. It is a variant of the Jarro similarity measure which is defined as follows between two strings S_1 and S_2 respectively:</w:t>
+          <w:b w:val="1"/>
+          <w:rtl w:val="0"/>
+        </w:rPr>
+        <w:t xml:space="preserve">Jarro-Winkler distance:</w:t>
+      </w:r>
+      <w:r>
+        <w:rPr>
+          <w:rtl w:val="0"/>
+        </w:rPr>
+        <w:t xml:space="preserve"> The Jarro-Winkler distance is a normalized edit distance between two strings. It is a variant of the Jarro similarity measure which is defined as follows between two strings S_1 and S_2 respectively:</w:t>
       </w:r>
     </w:p>
     <w:p>
@@ -7148,7 +7156,66 @@
     <w:p>
       <w:pPr>
         <w:ind w:left="-540" w:firstLine="0"/>
+        <w:rPr>
+          <w:color w:val="202122"/>
+          <w:highlight w:val="white"/>
+        </w:rPr>
+      </w:pPr>
+      <w:r>
+        <w:rPr>
+          <w:rtl w:val="0"/>
+        </w:rPr>
+      </w:r>
+    </w:p>
+    <w:p>
+      <w:pPr>
+        <w:ind w:left="-540" w:firstLine="0"/>
+        <w:rPr>
+          <w:color w:val="202122"/>
+          <w:highlight w:val="white"/>
+        </w:rPr>
+      </w:pPr>
+      <w:r>
+        <w:rPr>
+          <w:color w:val="202122"/>
+          <w:highlight w:val="white"/>
+          <w:rtl w:val="0"/>
+        </w:rPr>
+        <w:t xml:space="preserve">We calculate the Jarro-Winkler distance using the stringdist package in the R-programming language \cite{}. </w:t>
+      </w:r>
+    </w:p>
+    <w:p>
+      <w:pPr>
+        <w:ind w:left="-540" w:firstLine="0"/>
         <w:rPr/>
+      </w:pPr>
+      <w:r>
+        <w:rPr>
+          <w:rtl w:val="0"/>
+        </w:rPr>
+      </w:r>
+    </w:p>
+    <w:p>
+      <w:pPr>
+        <w:ind w:left="-540" w:firstLine="0"/>
+        <w:rPr>
+          <w:b w:val="1"/>
+        </w:rPr>
+      </w:pPr>
+      <w:r>
+        <w:rPr>
+          <w:b w:val="1"/>
+          <w:rtl w:val="0"/>
+        </w:rPr>
+        <w:t xml:space="preserve">Cosine Distance: </w:t>
+      </w:r>
+    </w:p>
+    <w:p>
+      <w:pPr>
+        <w:ind w:left="-540" w:firstLine="0"/>
+        <w:rPr>
+          <w:b w:val="1"/>
+        </w:rPr>
       </w:pPr>
       <w:r>
         <w:rPr>
@@ -7540,6 +7607,59 @@
         <w:rPr>
           <w:rtl w:val="0"/>
         </w:rPr>
+      </w:r>
+    </w:p>
+    <w:p>
+      <w:pPr>
+        <w:rPr>
+          <w:b w:val="1"/>
+        </w:rPr>
+      </w:pPr>
+      <w:r>
+        <w:rPr>
+          <w:rtl w:val="0"/>
+        </w:rPr>
+      </w:r>
+    </w:p>
+    <w:p>
+      <w:pPr>
+        <w:rPr>
+          <w:b w:val="1"/>
+        </w:rPr>
+      </w:pPr>
+      <w:r>
+        <w:rPr>
+          <w:b w:val="1"/>
+          <w:rtl w:val="0"/>
+        </w:rPr>
+        <w:t xml:space="preserve">References</w:t>
+      </w:r>
+    </w:p>
+    <w:p>
+      <w:pPr>
+        <w:rPr>
+          <w:b w:val="1"/>
+        </w:rPr>
+      </w:pPr>
+      <w:r>
+        <w:rPr>
+          <w:rtl w:val="0"/>
+        </w:rPr>
+      </w:r>
+    </w:p>
+    <w:p>
+      <w:pPr>
+        <w:rPr>
+          <w:b w:val="1"/>
+        </w:rPr>
+      </w:pPr>
+      <w:r>
+        <w:rPr>
+          <w:b w:val="1"/>
+          <w:rtl w:val="0"/>
+        </w:rPr>
+        <w:br w:type="textWrapping"/>
+        <w:t xml:space="preserve">https://journal.r-project.org/archive/2014/RJ-2014-011/index.html</w:t>
       </w:r>
     </w:p>
     <w:p>

</xml_diff>